<commit_message>
bst mvp day 3 met
</commit_message>
<xml_diff>
--- a/summary/complete/javascript.docx
+++ b/summary/complete/javascript.docx
@@ -1,6 +1,6 @@
 
 <file path=word/document.xml><?xml version="1.0" encoding="utf-8"?>
-<w:document xmlns:wpc="http://schemas.microsoft.com/office/word/2010/wordprocessingCanvas" xmlns:cx="http://schemas.microsoft.com/office/drawing/2014/chartex" xmlns:cx1="http://schemas.microsoft.com/office/drawing/2015/9/8/chartex" xmlns:cx2="http://schemas.microsoft.com/office/drawing/2015/10/21/chartex" xmlns:cx3="http://schemas.microsoft.com/office/drawing/2016/5/9/chartex" xmlns:cx4="http://schemas.microsoft.com/office/drawing/2016/5/10/chartex" xmlns:cx5="http://schemas.microsoft.com/office/drawing/2016/5/11/chartex" xmlns:cx6="http://schemas.microsoft.com/office/drawing/2016/5/12/chartex" xmlns:cx7="http://schemas.microsoft.com/office/drawing/2016/5/13/chartex" xmlns:cx8="http://schemas.microsoft.com/office/drawing/2016/5/14/chartex" xmlns:mc="http://schemas.openxmlformats.org/markup-compatibility/2006" xmlns:aink="http://schemas.microsoft.com/office/drawing/2016/ink" xmlns:am3d="http://schemas.microsoft.com/office/drawing/2017/model3d" xmlns:o="urn:schemas-microsoft-com:office:office" xmlns:r="http://schemas.openxmlformats.org/officeDocument/2006/relationships" xmlns:m="http://schemas.openxmlformats.org/officeDocument/2006/math" xmlns:v="urn:schemas-microsoft-com:vml" xmlns:wp14="http://schemas.microsoft.com/office/word/2010/wordprocessingDrawing" xmlns:wp="http://schemas.openxmlformats.org/drawingml/2006/wordprocessingDrawing" xmlns:w10="urn:schemas-microsoft-com:office:word" xmlns:w="http://schemas.openxmlformats.org/wordprocessingml/2006/main" xmlns:w14="http://schemas.microsoft.com/office/word/2010/wordml" xmlns:w15="http://schemas.microsoft.com/office/word/2012/wordml" xmlns:w16cid="http://schemas.microsoft.com/office/word/2016/wordml/cid" xmlns:w16se="http://schemas.microsoft.com/office/word/2015/wordml/symex" xmlns:wpg="http://schemas.microsoft.com/office/word/2010/wordprocessingGroup" xmlns:wpi="http://schemas.microsoft.com/office/word/2010/wordprocessingInk" xmlns:wne="http://schemas.microsoft.com/office/word/2006/wordml" xmlns:wps="http://schemas.microsoft.com/office/word/2010/wordprocessingShape" mc:Ignorable="w14 w15 w16se w16cid wp14">
+<w:document xmlns:wpc="http://schemas.microsoft.com/office/word/2010/wordprocessingCanvas" xmlns:cx="http://schemas.microsoft.com/office/drawing/2014/chartex" xmlns:cx1="http://schemas.microsoft.com/office/drawing/2015/9/8/chartex" xmlns:cx2="http://schemas.microsoft.com/office/drawing/2015/10/21/chartex" xmlns:cx3="http://schemas.microsoft.com/office/drawing/2016/5/9/chartex" xmlns:cx4="http://schemas.microsoft.com/office/drawing/2016/5/10/chartex" xmlns:cx5="http://schemas.microsoft.com/office/drawing/2016/5/11/chartex" xmlns:cx6="http://schemas.microsoft.com/office/drawing/2016/5/12/chartex" xmlns:cx7="http://schemas.microsoft.com/office/drawing/2016/5/13/chartex" xmlns:cx8="http://schemas.microsoft.com/office/drawing/2016/5/14/chartex" xmlns:mc="http://schemas.openxmlformats.org/markup-compatibility/2006" xmlns:aink="http://schemas.microsoft.com/office/drawing/2016/ink" xmlns:am3d="http://schemas.microsoft.com/office/drawing/2017/model3d" xmlns:o="urn:schemas-microsoft-com:office:office" xmlns:r="http://schemas.openxmlformats.org/officeDocument/2006/relationships" xmlns:m="http://schemas.openxmlformats.org/officeDocument/2006/math" xmlns:v="urn:schemas-microsoft-com:vml" xmlns:wp14="http://schemas.microsoft.com/office/word/2010/wordprocessingDrawing" xmlns:wp="http://schemas.openxmlformats.org/drawingml/2006/wordprocessingDrawing" xmlns:w10="urn:schemas-microsoft-com:office:word" xmlns:w="http://schemas.openxmlformats.org/wordprocessingml/2006/main" xmlns:w14="http://schemas.microsoft.com/office/word/2010/wordml" xmlns:w15="http://schemas.microsoft.com/office/word/2012/wordml" xmlns:w16cex="http://schemas.microsoft.com/office/word/2018/wordml/cex" xmlns:w16cid="http://schemas.microsoft.com/office/word/2016/wordml/cid" xmlns:w16="http://schemas.microsoft.com/office/word/2018/wordml" xmlns:w16se="http://schemas.microsoft.com/office/word/2015/wordml/symex" xmlns:wpg="http://schemas.microsoft.com/office/word/2010/wordprocessingGroup" xmlns:wpi="http://schemas.microsoft.com/office/word/2010/wordprocessingInk" xmlns:wne="http://schemas.microsoft.com/office/word/2006/wordml" xmlns:wps="http://schemas.microsoft.com/office/word/2010/wordprocessingShape" mc:Ignorable="w14 w15 w16se w16cid w16 w16cex wp14">
   <w:body>
     <w:p>
       <w:pPr>
@@ -28,7 +28,7 @@
         <w:pStyle w:val="NormalWeb"/>
         <w:spacing w:before="0" w:beforeAutospacing="0" w:after="0" w:afterAutospacing="0"/>
         <w:rPr>
-          <w:rFonts w:ascii="Calibri" w:hAnsi="Calibri" w:cs="Calibri" w:hint="eastAsia"/>
+          <w:rFonts w:ascii="Calibri" w:hAnsi="Calibri" w:cs="Calibri"/>
           <w:sz w:val="22"/>
           <w:szCs w:val="22"/>
         </w:rPr>
@@ -60,7 +60,7 @@
         <w:tblDescription w:val=""/>
       </w:tblPr>
       <w:tblGrid>
-        <w:gridCol w:w="12935"/>
+        <w:gridCol w:w="9360"/>
       </w:tblGrid>
       <w:tr>
         <w:trPr>
@@ -101,8 +101,8 @@
               <w:tblDescription w:val=""/>
             </w:tblPr>
             <w:tblGrid>
-              <w:gridCol w:w="4630"/>
-              <w:gridCol w:w="8145"/>
+              <w:gridCol w:w="3347"/>
+              <w:gridCol w:w="5853"/>
             </w:tblGrid>
             <w:tr>
               <w:trPr>
@@ -160,7 +160,7 @@
                       <w:noProof/>
                     </w:rPr>
                     <w:drawing>
-                      <wp:inline distT="0" distB="0" distL="0" distR="0">
+                      <wp:inline distT="0" distB="0" distL="0" distR="0" wp14:anchorId="1F10D65F" wp14:editId="63FCAC3A">
                         <wp:extent cx="2838450" cy="9525"/>
                         <wp:effectExtent l="0" t="0" r="0" b="0"/>
                         <wp:docPr id="1" name="Picture 1" descr="NoteGem Horizontal Line"/>
@@ -416,58 +416,37 @@
                     <w:rPr>
                       <w:rFonts w:ascii="Arial" w:hAnsi="Arial" w:cs="Arial"/>
                     </w:rPr>
-                    <w:t>What is everything after the return statem</w:t>
-                  </w:r>
-                  <w:r>
-                    <w:rPr>
-                      <w:rFonts w:ascii="Arial" w:hAnsi="Arial" w:cs="Arial"/>
-                    </w:rPr>
-                    <w:t>ent?</w:t>
-                  </w:r>
-                </w:p>
-                <w:p>
-                  <w:pPr>
-                    <w:pStyle w:val="NormalWeb"/>
-                    <w:spacing w:before="0" w:beforeAutospacing="0" w:after="0" w:afterAutospacing="0"/>
-                    <w:rPr>
-                      <w:rFonts w:ascii="Arial" w:hAnsi="Arial" w:cs="Arial"/>
-                    </w:rPr>
-                  </w:pPr>
-                  <w:r>
-                    <w:rPr>
-                      <w:rFonts w:ascii="Arial" w:hAnsi="Arial" w:cs="Arial"/>
-                    </w:rPr>
-                    <w:t> </w:t>
-                  </w:r>
-                </w:p>
-                <w:p>
-                  <w:pPr>
-                    <w:pStyle w:val="NormalWeb"/>
-                    <w:spacing w:before="0" w:beforeAutospacing="0" w:after="0" w:afterAutospacing="0"/>
-                    <w:rPr>
-                      <w:rFonts w:ascii="Arial" w:hAnsi="Arial" w:cs="Arial"/>
-                    </w:rPr>
-                  </w:pPr>
-                  <w:r>
-                    <w:rPr>
-                      <w:rFonts w:ascii="Arial" w:hAnsi="Arial" w:cs="Arial"/>
-                    </w:rPr>
-                    <w:t> </w:t>
-                  </w:r>
-                </w:p>
-                <w:p>
-                  <w:pPr>
-                    <w:pStyle w:val="NormalWeb"/>
-                    <w:spacing w:before="0" w:beforeAutospacing="0" w:after="0" w:afterAutospacing="0"/>
-                    <w:rPr>
-                      <w:rFonts w:ascii="Arial" w:hAnsi="Arial" w:cs="Arial"/>
-                    </w:rPr>
-                  </w:pPr>
-                  <w:r>
-                    <w:rPr>
-                      <w:rFonts w:ascii="Arial" w:hAnsi="Arial" w:cs="Arial"/>
-                    </w:rPr>
-                    <w:t> </w:t>
+                    <w:t>What is everything after the return statement?</w:t>
+                  </w:r>
+                </w:p>
+                <w:p>
+                  <w:pPr>
+                    <w:pStyle w:val="NormalWeb"/>
+                    <w:spacing w:before="0" w:beforeAutospacing="0" w:after="0" w:afterAutospacing="0"/>
+                    <w:rPr>
+                      <w:rFonts w:ascii="Arial" w:hAnsi="Arial" w:cs="Arial"/>
+                    </w:rPr>
+                  </w:pPr>
+                  <w:r>
+                    <w:rPr>
+                      <w:rFonts w:ascii="Arial" w:hAnsi="Arial" w:cs="Arial"/>
+                    </w:rPr>
+                    <w:t> </w:t>
+                  </w:r>
+                </w:p>
+                <w:p>
+                  <w:pPr>
+                    <w:pStyle w:val="NormalWeb"/>
+                    <w:spacing w:before="0" w:beforeAutospacing="0" w:after="0" w:afterAutospacing="0"/>
+                    <w:rPr>
+                      <w:rFonts w:ascii="Arial" w:hAnsi="Arial" w:cs="Arial"/>
+                    </w:rPr>
+                  </w:pPr>
+                  <w:r>
+                    <w:rPr>
+                      <w:rFonts w:ascii="Arial" w:hAnsi="Arial" w:cs="Arial"/>
+                    </w:rPr>
+                    <w:t>  </w:t>
                   </w:r>
                 </w:p>
                 <w:p>
@@ -782,7 +761,6 @@
                     <w:rPr>
                       <w:rFonts w:ascii="Arial" w:hAnsi="Arial" w:cs="Arial"/>
                     </w:rPr>
-                    <w:lastRenderedPageBreak/>
                     <w:t> </w:t>
                   </w:r>
                 </w:p>
@@ -888,52 +866,7 @@
                     <w:rPr>
                       <w:rFonts w:ascii="Arial" w:hAnsi="Arial" w:cs="Arial"/>
                     </w:rPr>
-                    <w:t> </w:t>
-                  </w:r>
-                </w:p>
-                <w:p>
-                  <w:pPr>
-                    <w:pStyle w:val="NormalWeb"/>
-                    <w:spacing w:before="0" w:beforeAutospacing="0" w:after="0" w:afterAutospacing="0"/>
-                    <w:rPr>
-                      <w:rFonts w:ascii="Arial" w:hAnsi="Arial" w:cs="Arial"/>
-                    </w:rPr>
-                  </w:pPr>
-                  <w:r>
-                    <w:rPr>
-                      <w:rFonts w:ascii="Arial" w:hAnsi="Arial" w:cs="Arial"/>
-                    </w:rPr>
-                    <w:t> </w:t>
-                  </w:r>
-                </w:p>
-                <w:p>
-                  <w:pPr>
-                    <w:pStyle w:val="NormalWeb"/>
-                    <w:spacing w:before="0" w:beforeAutospacing="0" w:after="0" w:afterAutospacing="0"/>
-                    <w:rPr>
-                      <w:rFonts w:ascii="Arial" w:hAnsi="Arial" w:cs="Arial"/>
-                    </w:rPr>
-                  </w:pPr>
-                  <w:r>
-                    <w:rPr>
-                      <w:rFonts w:ascii="Arial" w:hAnsi="Arial" w:cs="Arial"/>
-                    </w:rPr>
-                    <w:t> </w:t>
-                  </w:r>
-                </w:p>
-                <w:p>
-                  <w:pPr>
-                    <w:pStyle w:val="NormalWeb"/>
-                    <w:spacing w:before="0" w:beforeAutospacing="0" w:after="0" w:afterAutospacing="0"/>
-                    <w:rPr>
-                      <w:rFonts w:ascii="Arial" w:hAnsi="Arial" w:cs="Arial"/>
-                    </w:rPr>
-                  </w:pPr>
-                  <w:r>
-                    <w:rPr>
-                      <w:rFonts w:ascii="Arial" w:hAnsi="Arial" w:cs="Arial"/>
-                    </w:rPr>
-                    <w:t> </w:t>
+                    <w:t>  </w:t>
                   </w:r>
                 </w:p>
                 <w:p>
@@ -1218,88 +1151,52 @@
                     <w:rPr>
                       <w:rFonts w:ascii="Arial" w:hAnsi="Arial" w:cs="Arial"/>
                     </w:rPr>
-                    <w:t xml:space="preserve">what are three </w:t>
-                  </w:r>
-                  <w:r>
-                    <w:rPr>
-                      <w:rFonts w:ascii="Arial" w:hAnsi="Arial" w:cs="Arial"/>
-                    </w:rPr>
-                    <w:t>methods for iterating over keys?</w:t>
-                  </w:r>
-                </w:p>
-                <w:p>
-                  <w:pPr>
-                    <w:pStyle w:val="NormalWeb"/>
-                    <w:spacing w:before="0" w:beforeAutospacing="0" w:after="0" w:afterAutospacing="0"/>
-                    <w:rPr>
-                      <w:rFonts w:ascii="Arial" w:hAnsi="Arial" w:cs="Arial"/>
-                    </w:rPr>
-                  </w:pPr>
-                  <w:r>
-                    <w:rPr>
-                      <w:rFonts w:ascii="Arial" w:hAnsi="Arial" w:cs="Arial"/>
-                    </w:rPr>
-                    <w:t> </w:t>
-                  </w:r>
-                </w:p>
-                <w:p>
-                  <w:pPr>
-                    <w:pStyle w:val="NormalWeb"/>
-                    <w:spacing w:before="0" w:beforeAutospacing="0" w:after="0" w:afterAutospacing="0"/>
-                    <w:rPr>
-                      <w:rFonts w:ascii="Arial" w:hAnsi="Arial" w:cs="Arial"/>
-                    </w:rPr>
-                  </w:pPr>
-                  <w:r>
-                    <w:rPr>
-                      <w:rFonts w:ascii="Arial" w:hAnsi="Arial" w:cs="Arial"/>
-                    </w:rPr>
-                    <w:t> </w:t>
-                  </w:r>
-                </w:p>
-                <w:p>
-                  <w:pPr>
-                    <w:pStyle w:val="NormalWeb"/>
-                    <w:spacing w:before="0" w:beforeAutospacing="0" w:after="0" w:afterAutospacing="0"/>
-                    <w:rPr>
-                      <w:rFonts w:ascii="Arial" w:hAnsi="Arial" w:cs="Arial"/>
-                    </w:rPr>
-                  </w:pPr>
-                  <w:r>
-                    <w:rPr>
-                      <w:rFonts w:ascii="Arial" w:hAnsi="Arial" w:cs="Arial"/>
-                    </w:rPr>
-                    <w:t> </w:t>
-                  </w:r>
-                </w:p>
-                <w:p>
-                  <w:pPr>
-                    <w:pStyle w:val="NormalWeb"/>
-                    <w:spacing w:before="0" w:beforeAutospacing="0" w:after="0" w:afterAutospacing="0"/>
-                    <w:rPr>
-                      <w:rFonts w:ascii="Arial" w:hAnsi="Arial" w:cs="Arial"/>
-                    </w:rPr>
-                  </w:pPr>
-                  <w:r>
-                    <w:rPr>
-                      <w:rFonts w:ascii="Arial" w:hAnsi="Arial" w:cs="Arial"/>
-                    </w:rPr>
-                    <w:t> </w:t>
-                  </w:r>
-                </w:p>
-                <w:p>
-                  <w:pPr>
-                    <w:pStyle w:val="NormalWeb"/>
-                    <w:spacing w:before="0" w:beforeAutospacing="0" w:after="0" w:afterAutospacing="0"/>
-                    <w:rPr>
-                      <w:rFonts w:ascii="Arial" w:hAnsi="Arial" w:cs="Arial"/>
-                    </w:rPr>
-                  </w:pPr>
-                  <w:r>
-                    <w:rPr>
-                      <w:rFonts w:ascii="Arial" w:hAnsi="Arial" w:cs="Arial"/>
-                    </w:rPr>
-                    <w:t> </w:t>
+                    <w:t>what are three methods for iterating over keys?</w:t>
+                  </w:r>
+                </w:p>
+                <w:p>
+                  <w:pPr>
+                    <w:pStyle w:val="NormalWeb"/>
+                    <w:spacing w:before="0" w:beforeAutospacing="0" w:after="0" w:afterAutospacing="0"/>
+                    <w:rPr>
+                      <w:rFonts w:ascii="Arial" w:hAnsi="Arial" w:cs="Arial"/>
+                    </w:rPr>
+                  </w:pPr>
+                  <w:r>
+                    <w:rPr>
+                      <w:rFonts w:ascii="Arial" w:hAnsi="Arial" w:cs="Arial"/>
+                    </w:rPr>
+                    <w:t> </w:t>
+                  </w:r>
+                </w:p>
+                <w:p>
+                  <w:pPr>
+                    <w:pStyle w:val="NormalWeb"/>
+                    <w:spacing w:before="0" w:beforeAutospacing="0" w:after="0" w:afterAutospacing="0"/>
+                    <w:rPr>
+                      <w:rFonts w:ascii="Arial" w:hAnsi="Arial" w:cs="Arial"/>
+                    </w:rPr>
+                  </w:pPr>
+                  <w:r>
+                    <w:rPr>
+                      <w:rFonts w:ascii="Arial" w:hAnsi="Arial" w:cs="Arial"/>
+                    </w:rPr>
+                    <w:t> </w:t>
+                  </w:r>
+                </w:p>
+                <w:p>
+                  <w:pPr>
+                    <w:pStyle w:val="NormalWeb"/>
+                    <w:spacing w:before="0" w:beforeAutospacing="0" w:after="0" w:afterAutospacing="0"/>
+                    <w:rPr>
+                      <w:rFonts w:ascii="Arial" w:hAnsi="Arial" w:cs="Arial"/>
+                    </w:rPr>
+                  </w:pPr>
+                  <w:r>
+                    <w:rPr>
+                      <w:rFonts w:ascii="Arial" w:hAnsi="Arial" w:cs="Arial"/>
+                    </w:rPr>
+                    <w:t>  </w:t>
                   </w:r>
                 </w:p>
                 <w:p>
@@ -1434,7 +1331,6 @@
                     <w:rPr>
                       <w:rFonts w:ascii="Arial" w:hAnsi="Arial" w:cs="Arial"/>
                     </w:rPr>
-                    <w:lastRenderedPageBreak/>
                     <w:t>what's clone</w:t>
                   </w:r>
                 </w:p>
@@ -1510,44 +1406,47 @@
                     <w:rPr>
                       <w:rFonts w:ascii="Arial" w:hAnsi="Arial" w:cs="Arial"/>
                     </w:rPr>
-                    <w:t xml:space="preserve">how to overwrite </w:t>
-                  </w:r>
-                  <w:r>
-                    <w:rPr>
-                      <w:rFonts w:ascii="Arial" w:hAnsi="Arial" w:cs="Arial"/>
-                    </w:rPr>
-                    <w:t>at specific index?</w:t>
-                  </w:r>
-                </w:p>
-                <w:p>
-                  <w:pPr>
-                    <w:pStyle w:val="NormalWeb"/>
-                    <w:spacing w:before="0" w:beforeAutospacing="0" w:after="0" w:afterAutospacing="0"/>
-                    <w:rPr>
-                      <w:rFonts w:ascii="Arial" w:hAnsi="Arial" w:cs="Arial"/>
-                    </w:rPr>
-                  </w:pPr>
-                  <w:r>
-                    <w:rPr>
-                      <w:rFonts w:ascii="Arial" w:hAnsi="Arial" w:cs="Arial"/>
-                    </w:rPr>
-                    <w:t> </w:t>
-                  </w:r>
-                </w:p>
-                <w:p>
-                  <w:pPr>
-                    <w:pStyle w:val="NormalWeb"/>
-                    <w:spacing w:before="0" w:beforeAutospacing="0" w:after="0" w:afterAutospacing="0"/>
-                    <w:rPr>
-                      <w:rFonts w:ascii="Arial" w:hAnsi="Arial" w:cs="Arial"/>
-                    </w:rPr>
-                  </w:pPr>
-                  <w:r>
-                    <w:rPr>
-                      <w:rFonts w:ascii="Arial" w:hAnsi="Arial" w:cs="Arial"/>
-                    </w:rPr>
-                    <w:t> </w:t>
-                  </w:r>
+                    <w:t>how to overwrite at specific index?</w:t>
+                  </w:r>
+                </w:p>
+                <w:p>
+                  <w:pPr>
+                    <w:pStyle w:val="NormalWeb"/>
+                    <w:spacing w:before="0" w:beforeAutospacing="0" w:after="0" w:afterAutospacing="0"/>
+                    <w:rPr>
+                      <w:rFonts w:ascii="Arial" w:hAnsi="Arial" w:cs="Arial"/>
+                    </w:rPr>
+                  </w:pPr>
+                  <w:r>
+                    <w:rPr>
+                      <w:rFonts w:ascii="Arial" w:hAnsi="Arial" w:cs="Arial"/>
+                    </w:rPr>
+                    <w:t> </w:t>
+                  </w:r>
+                </w:p>
+                <w:p>
+                  <w:pPr>
+                    <w:pStyle w:val="NormalWeb"/>
+                    <w:spacing w:before="0" w:beforeAutospacing="0" w:after="0" w:afterAutospacing="0"/>
+                    <w:rPr>
+                      <w:rFonts w:ascii="Arial" w:hAnsi="Arial" w:cs="Arial"/>
+                    </w:rPr>
+                  </w:pPr>
+                  <w:r>
+                    <w:rPr>
+                      <w:rFonts w:ascii="Arial" w:hAnsi="Arial" w:cs="Arial"/>
+                    </w:rPr>
+                    <w:t> </w:t>
+                  </w:r>
+                </w:p>
+                <w:p>
+                  <w:pPr>
+                    <w:pStyle w:val="NormalWeb"/>
+                    <w:spacing w:before="0" w:beforeAutospacing="0" w:after="0" w:afterAutospacing="0"/>
+                    <w:rPr>
+                      <w:rFonts w:ascii="Arial" w:hAnsi="Arial" w:cs="Arial"/>
+                    </w:rPr>
+                  </w:pPr>
                 </w:p>
                 <w:p>
                   <w:pPr>
@@ -1681,13 +1580,7 @@
                     <w:rPr>
                       <w:rFonts w:ascii="Arial" w:hAnsi="Arial" w:cs="Arial"/>
                     </w:rPr>
-                    <w:t>how to c</w:t>
-                  </w:r>
-                  <w:r>
-                    <w:rPr>
-                      <w:rFonts w:ascii="Arial" w:hAnsi="Arial" w:cs="Arial"/>
-                    </w:rPr>
-                    <w:t>opy specific items?</w:t>
+                    <w:t>how to copy specific items?</w:t>
                   </w:r>
                 </w:p>
                 <w:p>
@@ -1972,13 +1865,7 @@
                     <w:rPr>
                       <w:rFonts w:ascii="Arial" w:hAnsi="Arial" w:cs="Arial"/>
                     </w:rPr>
-                    <w:t xml:space="preserve">how does a </w:t>
-                  </w:r>
-                  <w:r>
-                    <w:rPr>
-                      <w:rFonts w:ascii="Arial" w:hAnsi="Arial" w:cs="Arial"/>
-                    </w:rPr>
-                    <w:t>variable belong to a function</w:t>
+                    <w:t>how does a variable belong to a function</w:t>
                   </w:r>
                 </w:p>
                 <w:p>
@@ -2128,7 +2015,6 @@
                     <w:rPr>
                       <w:rFonts w:ascii="Arial" w:hAnsi="Arial" w:cs="Arial"/>
                     </w:rPr>
-                    <w:lastRenderedPageBreak/>
                     <w:t> </w:t>
                   </w:r>
                 </w:p>
@@ -3869,103 +3755,37 @@
                     <w:rPr>
                       <w:rFonts w:ascii="Arial" w:hAnsi="Arial" w:cs="Arial"/>
                     </w:rPr>
-                    <w:t xml:space="preserve">times/four reasons </w:t>
-                  </w:r>
-                  <w:r>
-                    <w:rPr>
-                      <w:rFonts w:ascii="Arial" w:hAnsi="Arial" w:cs="Arial"/>
-                    </w:rPr>
-                    <w:t>not to use arrow functions</w:t>
-                  </w:r>
-                </w:p>
-                <w:p>
-                  <w:pPr>
-                    <w:pStyle w:val="NormalWeb"/>
-                    <w:spacing w:before="0" w:beforeAutospacing="0" w:after="0" w:afterAutospacing="0"/>
-                    <w:rPr>
-                      <w:rFonts w:ascii="Arial" w:hAnsi="Arial" w:cs="Arial"/>
-                    </w:rPr>
-                  </w:pPr>
-                  <w:r>
-                    <w:rPr>
-                      <w:rFonts w:ascii="Arial" w:hAnsi="Arial" w:cs="Arial"/>
-                    </w:rPr>
-                    <w:t> </w:t>
-                  </w:r>
-                </w:p>
-                <w:p>
-                  <w:pPr>
-                    <w:pStyle w:val="NormalWeb"/>
-                    <w:spacing w:before="0" w:beforeAutospacing="0" w:after="0" w:afterAutospacing="0"/>
-                    <w:rPr>
-                      <w:rFonts w:ascii="Arial" w:hAnsi="Arial" w:cs="Arial"/>
-                    </w:rPr>
-                  </w:pPr>
-                  <w:r>
-                    <w:rPr>
-                      <w:rFonts w:ascii="Arial" w:hAnsi="Arial" w:cs="Arial"/>
-                    </w:rPr>
-                    <w:t> </w:t>
-                  </w:r>
-                </w:p>
-                <w:p>
-                  <w:pPr>
-                    <w:pStyle w:val="NormalWeb"/>
-                    <w:spacing w:before="0" w:beforeAutospacing="0" w:after="0" w:afterAutospacing="0"/>
-                    <w:rPr>
-                      <w:rFonts w:ascii="Arial" w:hAnsi="Arial" w:cs="Arial"/>
-                    </w:rPr>
-                  </w:pPr>
-                  <w:r>
-                    <w:rPr>
-                      <w:rFonts w:ascii="Arial" w:hAnsi="Arial" w:cs="Arial"/>
-                    </w:rPr>
-                    <w:t> </w:t>
-                  </w:r>
-                </w:p>
-                <w:p>
-                  <w:pPr>
-                    <w:pStyle w:val="NormalWeb"/>
-                    <w:spacing w:before="0" w:beforeAutospacing="0" w:after="0" w:afterAutospacing="0"/>
-                    <w:rPr>
-                      <w:rFonts w:ascii="Arial" w:hAnsi="Arial" w:cs="Arial"/>
-                    </w:rPr>
-                  </w:pPr>
-                  <w:r>
-                    <w:rPr>
-                      <w:rFonts w:ascii="Arial" w:hAnsi="Arial" w:cs="Arial"/>
-                    </w:rPr>
-                    <w:t> </w:t>
-                  </w:r>
-                </w:p>
-                <w:p>
-                  <w:pPr>
-                    <w:pStyle w:val="NormalWeb"/>
-                    <w:spacing w:before="0" w:beforeAutospacing="0" w:after="0" w:afterAutospacing="0"/>
-                    <w:rPr>
-                      <w:rFonts w:ascii="Arial" w:hAnsi="Arial" w:cs="Arial"/>
-                    </w:rPr>
-                  </w:pPr>
-                  <w:r>
-                    <w:rPr>
-                      <w:rFonts w:ascii="Arial" w:hAnsi="Arial" w:cs="Arial"/>
-                    </w:rPr>
-                    <w:t> </w:t>
-                  </w:r>
-                </w:p>
-                <w:p>
-                  <w:pPr>
-                    <w:pStyle w:val="NormalWeb"/>
-                    <w:spacing w:before="0" w:beforeAutospacing="0" w:after="0" w:afterAutospacing="0"/>
-                    <w:rPr>
-                      <w:rFonts w:ascii="Arial" w:hAnsi="Arial" w:cs="Arial"/>
-                    </w:rPr>
-                  </w:pPr>
-                  <w:r>
-                    <w:rPr>
-                      <w:rFonts w:ascii="Arial" w:hAnsi="Arial" w:cs="Arial"/>
-                    </w:rPr>
-                    <w:t> </w:t>
+                    <w:t>times/four reasons not to use arrow functions</w:t>
+                  </w:r>
+                </w:p>
+                <w:p>
+                  <w:pPr>
+                    <w:pStyle w:val="NormalWeb"/>
+                    <w:spacing w:before="0" w:beforeAutospacing="0" w:after="0" w:afterAutospacing="0"/>
+                    <w:rPr>
+                      <w:rFonts w:ascii="Arial" w:hAnsi="Arial" w:cs="Arial"/>
+                    </w:rPr>
+                  </w:pPr>
+                  <w:r>
+                    <w:rPr>
+                      <w:rFonts w:ascii="Arial" w:hAnsi="Arial" w:cs="Arial"/>
+                    </w:rPr>
+                    <w:t> </w:t>
+                  </w:r>
+                </w:p>
+                <w:p>
+                  <w:pPr>
+                    <w:pStyle w:val="NormalWeb"/>
+                    <w:spacing w:before="0" w:beforeAutospacing="0" w:after="0" w:afterAutospacing="0"/>
+                    <w:rPr>
+                      <w:rFonts w:ascii="Arial" w:hAnsi="Arial" w:cs="Arial"/>
+                    </w:rPr>
+                  </w:pPr>
+                  <w:r>
+                    <w:rPr>
+                      <w:rFonts w:ascii="Arial" w:hAnsi="Arial" w:cs="Arial"/>
+                    </w:rPr>
+                    <w:t>  </w:t>
                   </w:r>
                 </w:p>
                 <w:p>
@@ -4046,71 +3866,26 @@
                 <w:p>
                   <w:pPr>
                     <w:pStyle w:val="NormalWeb"/>
-                    <w:spacing w:before="0" w:beforeAutospacing="0" w:after="0" w:afterAutospacing="0"/>
-                    <w:rPr>
-                      <w:rFonts w:ascii="Arial" w:hAnsi="Arial" w:cs="Arial"/>
-                    </w:rPr>
-                  </w:pPr>
-                  <w:r>
-                    <w:rPr>
-                      <w:rFonts w:ascii="Arial" w:hAnsi="Arial" w:cs="Arial"/>
-                    </w:rPr>
-                    <w:t> </w:t>
-                  </w:r>
-                </w:p>
-                <w:p>
-                  <w:pPr>
-                    <w:pStyle w:val="NormalWeb"/>
-                    <w:spacing w:before="0" w:beforeAutospacing="0" w:after="0" w:afterAutospacing="0"/>
-                    <w:rPr>
-                      <w:rFonts w:ascii="Arial" w:hAnsi="Arial" w:cs="Arial"/>
-                    </w:rPr>
-                  </w:pPr>
-                  <w:r>
-                    <w:rPr>
-                      <w:rFonts w:ascii="Arial" w:hAnsi="Arial" w:cs="Arial"/>
-                    </w:rPr>
-                    <w:t> </w:t>
-                  </w:r>
-                </w:p>
-                <w:p>
-                  <w:pPr>
-                    <w:pStyle w:val="NormalWeb"/>
-                    <w:spacing w:before="0" w:beforeAutospacing="0" w:after="0" w:afterAutospacing="0"/>
-                    <w:rPr>
-                      <w:rFonts w:ascii="Arial" w:hAnsi="Arial" w:cs="Arial"/>
-                    </w:rPr>
-                  </w:pPr>
-                  <w:r>
-                    <w:rPr>
-                      <w:rFonts w:ascii="Arial" w:hAnsi="Arial" w:cs="Arial"/>
-                    </w:rPr>
-                    <w:t> </w:t>
-                  </w:r>
-                </w:p>
-                <w:p>
-                  <w:pPr>
-                    <w:pStyle w:val="NormalWeb"/>
-                    <w:spacing w:before="0" w:beforeAutospacing="0" w:after="0" w:afterAutospacing="0"/>
-                    <w:rPr>
-                      <w:rFonts w:ascii="Arial" w:hAnsi="Arial" w:cs="Arial"/>
-                    </w:rPr>
-                  </w:pPr>
-                  <w:r>
-                    <w:rPr>
-                      <w:rFonts w:ascii="Arial" w:hAnsi="Arial" w:cs="Arial"/>
-                    </w:rPr>
-                    <w:t> </w:t>
-                  </w:r>
-                </w:p>
-                <w:p>
-                  <w:pPr>
-                    <w:pStyle w:val="NormalWeb"/>
-                    <w:spacing w:before="0" w:beforeAutospacing="0" w:after="0" w:afterAutospacing="0"/>
-                    <w:rPr>
-                      <w:rFonts w:ascii="Arial" w:hAnsi="Arial" w:cs="Arial"/>
-                    </w:rPr>
-                  </w:pPr>
+                    <w:tabs>
+                      <w:tab w:val="left" w:pos="1306"/>
+                    </w:tabs>
+                    <w:spacing w:before="0" w:beforeAutospacing="0" w:after="0" w:afterAutospacing="0"/>
+                    <w:rPr>
+                      <w:rFonts w:ascii="Arial" w:hAnsi="Arial" w:cs="Arial"/>
+                    </w:rPr>
+                  </w:pPr>
+                  <w:r>
+                    <w:rPr>
+                      <w:rFonts w:ascii="Arial" w:hAnsi="Arial" w:cs="Arial"/>
+                    </w:rPr>
+                    <w:t> </w:t>
+                  </w:r>
+                  <w:r>
+                    <w:rPr>
+                      <w:rFonts w:ascii="Arial" w:hAnsi="Arial" w:cs="Arial"/>
+                    </w:rPr>
+                    <w:tab/>
+                  </w:r>
                   <w:r>
                     <w:rPr>
                       <w:rFonts w:ascii="Arial" w:hAnsi="Arial" w:cs="Arial"/>
@@ -4861,87 +4636,15 @@
                       <w:rFonts w:ascii="Arial" w:hAnsi="Arial" w:cs="Arial"/>
                     </w:rPr>
                   </w:pPr>
-                  <w:r>
-                    <w:rPr>
-                      <w:rFonts w:ascii="Arial" w:hAnsi="Arial" w:cs="Arial"/>
-                    </w:rPr>
-                    <w:t> </w:t>
-                  </w:r>
-                </w:p>
-                <w:p>
-                  <w:pPr>
-                    <w:pStyle w:val="NormalWeb"/>
-                    <w:spacing w:before="0" w:beforeAutospacing="0" w:after="0" w:afterAutospacing="0"/>
-                    <w:rPr>
-                      <w:rFonts w:ascii="Arial" w:hAnsi="Arial" w:cs="Arial"/>
-                    </w:rPr>
-                  </w:pPr>
-                  <w:r>
-                    <w:rPr>
-                      <w:rFonts w:ascii="Arial" w:hAnsi="Arial" w:cs="Arial"/>
-                    </w:rPr>
-                    <w:t> </w:t>
-                  </w:r>
-                </w:p>
-                <w:p>
-                  <w:pPr>
-                    <w:pStyle w:val="NormalWeb"/>
-                    <w:spacing w:before="0" w:beforeAutospacing="0" w:after="0" w:afterAutospacing="0"/>
-                    <w:rPr>
-                      <w:rFonts w:ascii="Arial" w:hAnsi="Arial" w:cs="Arial"/>
-                    </w:rPr>
-                  </w:pPr>
-                  <w:r>
-                    <w:rPr>
-                      <w:rFonts w:ascii="Arial" w:hAnsi="Arial" w:cs="Arial"/>
-                    </w:rPr>
-                    <w:t> </w:t>
-                  </w:r>
-                </w:p>
-                <w:p>
-                  <w:pPr>
-                    <w:pStyle w:val="NormalWeb"/>
-                    <w:spacing w:before="0" w:beforeAutospacing="0" w:after="0" w:afterAutospacing="0"/>
-                    <w:rPr>
-                      <w:rFonts w:ascii="Arial" w:hAnsi="Arial" w:cs="Arial"/>
-                    </w:rPr>
-                  </w:pPr>
-                  <w:r>
-                    <w:rPr>
-                      <w:rFonts w:ascii="Arial" w:hAnsi="Arial" w:cs="Arial"/>
-                    </w:rPr>
-                    <w:t> </w:t>
-                  </w:r>
-                </w:p>
-                <w:p>
-                  <w:pPr>
-                    <w:pStyle w:val="NormalWeb"/>
-                    <w:spacing w:before="0" w:beforeAutospacing="0" w:after="0" w:afterAutospacing="0"/>
-                    <w:rPr>
-                      <w:rFonts w:ascii="Arial" w:hAnsi="Arial" w:cs="Arial"/>
-                    </w:rPr>
-                  </w:pPr>
-                  <w:r>
-                    <w:rPr>
-                      <w:rFonts w:ascii="Arial" w:hAnsi="Arial" w:cs="Arial"/>
-                    </w:rPr>
-                    <w:t> </w:t>
-                  </w:r>
-                </w:p>
-                <w:p>
-                  <w:pPr>
-                    <w:pStyle w:val="NormalWeb"/>
-                    <w:spacing w:before="0" w:beforeAutospacing="0" w:after="0" w:afterAutospacing="0"/>
-                    <w:rPr>
-                      <w:rFonts w:ascii="Arial" w:hAnsi="Arial" w:cs="Arial"/>
-                    </w:rPr>
-                  </w:pPr>
-                  <w:r>
-                    <w:rPr>
-                      <w:rFonts w:ascii="Arial" w:hAnsi="Arial" w:cs="Arial"/>
-                    </w:rPr>
-                    <w:t> </w:t>
-                  </w:r>
+                </w:p>
+                <w:p>
+                  <w:pPr>
+                    <w:pStyle w:val="NormalWeb"/>
+                    <w:spacing w:before="0" w:beforeAutospacing="0" w:after="0" w:afterAutospacing="0"/>
+                    <w:rPr>
+                      <w:rFonts w:ascii="Arial" w:hAnsi="Arial" w:cs="Arial"/>
+                    </w:rPr>
+                  </w:pPr>
                 </w:p>
                 <w:p>
                   <w:pPr>
@@ -5210,13 +4913,7 @@
                     <w:rPr>
                       <w:rFonts w:ascii="Arial" w:hAnsi="Arial" w:cs="Arial"/>
                     </w:rPr>
-                    <w:t xml:space="preserve">what's a get </w:t>
-                  </w:r>
-                  <w:r>
-                    <w:rPr>
-                      <w:rFonts w:ascii="Arial" w:hAnsi="Arial" w:cs="Arial"/>
-                    </w:rPr>
-                    <w:t>element method</w:t>
+                    <w:t>what's a get element method</w:t>
                   </w:r>
                 </w:p>
                 <w:p>
@@ -7736,13 +7433,7 @@
                     <w:rPr>
                       <w:rFonts w:ascii="Arial" w:hAnsi="Arial" w:cs="Arial"/>
                     </w:rPr>
-                    <w:t xml:space="preserve">common practice </w:t>
-                  </w:r>
-                  <w:r>
-                    <w:rPr>
-                      <w:rFonts w:ascii="Arial" w:hAnsi="Arial" w:cs="Arial"/>
-                    </w:rPr>
-                    <w:t>for LESS/CSS</w:t>
+                    <w:t>common practice for LESS/CSS</w:t>
                   </w:r>
                 </w:p>
                 <w:p>
@@ -8582,13 +8273,7 @@
                     <w:rPr>
                       <w:rFonts w:ascii="Arial" w:hAnsi="Arial" w:cs="Arial"/>
                     </w:rPr>
-                    <w:t xml:space="preserve">how to ask a </w:t>
-                  </w:r>
-                  <w:r>
-                    <w:rPr>
-                      <w:rFonts w:ascii="Arial" w:hAnsi="Arial" w:cs="Arial"/>
-                    </w:rPr>
-                    <w:t>server for info</w:t>
+                    <w:t>how to ask a server for info</w:t>
                   </w:r>
                 </w:p>
                 <w:p>
@@ -8880,7 +8565,6 @@
                       <w:b/>
                       <w:bCs/>
                     </w:rPr>
-                    <w:lastRenderedPageBreak/>
                     <w:t>Notes</w:t>
                   </w:r>
                 </w:p>
@@ -8894,7 +8578,7 @@
                       <w:noProof/>
                     </w:rPr>
                     <w:drawing>
-                      <wp:inline distT="0" distB="0" distL="0" distR="0">
+                      <wp:inline distT="0" distB="0" distL="0" distR="0" wp14:anchorId="6F68079E" wp14:editId="04F93921">
                         <wp:extent cx="4438650" cy="9525"/>
                         <wp:effectExtent l="0" t="0" r="0" b="0"/>
                         <wp:docPr id="2" name="Picture 2" descr="NoteGem Horizontal Line"/>
@@ -8970,13 +8654,7 @@
                     <w:rPr>
                       <w:rFonts w:ascii="Arial" w:hAnsi="Arial" w:cs="Arial"/>
                     </w:rPr>
-                    <w:t>function declarations have several syntactic</w:t>
-                  </w:r>
-                  <w:r>
-                    <w:rPr>
-                      <w:rFonts w:ascii="Arial" w:hAnsi="Arial" w:cs="Arial"/>
-                    </w:rPr>
-                    <w:t>al parts:</w:t>
+                    <w:t>function declarations have several syntactical parts:</w:t>
                   </w:r>
                 </w:p>
                 <w:p>
@@ -9159,13 +8837,7 @@
                     <w:rPr>
                       <w:rFonts w:ascii="Arial" w:eastAsia="Times New Roman" w:hAnsi="Arial" w:cs="Arial"/>
                     </w:rPr>
-                    <w:t xml:space="preserve">what matters most for </w:t>
-                  </w:r>
-                  <w:r>
-                    <w:rPr>
-                      <w:rFonts w:ascii="Arial" w:eastAsia="Times New Roman" w:hAnsi="Arial" w:cs="Arial"/>
-                    </w:rPr>
-                    <w:t xml:space="preserve">parameters is order received </w:t>
+                    <w:t xml:space="preserve">what matters most for parameters is order received </w:t>
                   </w:r>
                 </w:p>
                 <w:p>
@@ -9260,13 +8932,7 @@
                     <w:rPr>
                       <w:rFonts w:ascii="Arial" w:eastAsia="Times New Roman" w:hAnsi="Arial" w:cs="Arial"/>
                     </w:rPr>
-                    <w:t xml:space="preserve">first pass sets up </w:t>
-                  </w:r>
-                  <w:r>
-                    <w:rPr>
-                      <w:rFonts w:ascii="Arial" w:eastAsia="Times New Roman" w:hAnsi="Arial" w:cs="Arial"/>
-                    </w:rPr>
-                    <w:t>references to all the code</w:t>
+                    <w:t>first pass sets up references to all the code</w:t>
                   </w:r>
                 </w:p>
                 <w:p>
@@ -9416,15 +9082,7 @@
                       <w:b/>
                       <w:bCs/>
                     </w:rPr>
-                    <w:t>fu</w:t>
-                  </w:r>
-                  <w:r>
-                    <w:rPr>
-                      <w:rFonts w:ascii="Arial" w:hAnsi="Arial" w:cs="Arial"/>
-                      <w:b/>
-                      <w:bCs/>
-                    </w:rPr>
-                    <w:t>nction expression</w:t>
+                    <w:t>function expression</w:t>
                   </w:r>
                   <w:r>
                     <w:rPr>
@@ -9578,13 +9236,7 @@
                     <w:rPr>
                       <w:rFonts w:ascii="Arial" w:eastAsia="Times New Roman" w:hAnsi="Arial" w:cs="Arial"/>
                     </w:rPr>
-                    <w:t xml:space="preserve">if there is only one return </w:t>
-                  </w:r>
-                  <w:r>
-                    <w:rPr>
-                      <w:rFonts w:ascii="Arial" w:eastAsia="Times New Roman" w:hAnsi="Arial" w:cs="Arial"/>
-                    </w:rPr>
-                    <w:t>statement, no need to use it (it's implied)</w:t>
+                    <w:t>if there is only one return statement, no need to use it (it's implied)</w:t>
                   </w:r>
                 </w:p>
                 <w:p>
@@ -9641,7 +9293,6 @@
                     <w:rPr>
                       <w:rFonts w:ascii="Arial" w:eastAsia="Times New Roman" w:hAnsi="Arial" w:cs="Arial"/>
                     </w:rPr>
-                    <w:lastRenderedPageBreak/>
                     <w:t>stick with simple conversion first and go to more complicated ones as you progress</w:t>
                   </w:r>
                 </w:p>
@@ -9737,13 +9388,7 @@
                     <w:rPr>
                       <w:rFonts w:ascii="Arial" w:eastAsia="Times New Roman" w:hAnsi="Arial" w:cs="Arial"/>
                     </w:rPr>
-                    <w:t>anytime you need to us</w:t>
-                  </w:r>
-                  <w:r>
-                    <w:rPr>
-                      <w:rFonts w:ascii="Arial" w:eastAsia="Times New Roman" w:hAnsi="Arial" w:cs="Arial"/>
-                    </w:rPr>
-                    <w:t xml:space="preserve">e arguments object </w:t>
+                    <w:t xml:space="preserve">anytime you need to use arguments object </w:t>
                   </w:r>
                 </w:p>
                 <w:p>
@@ -9842,13 +9487,7 @@
                     <w:rPr>
                       <w:rFonts w:ascii="Arial" w:hAnsi="Arial" w:cs="Arial"/>
                     </w:rPr>
-                    <w:t xml:space="preserve"> </w:t>
-                  </w:r>
-                  <w:r>
-                    <w:rPr>
-                      <w:rFonts w:ascii="Arial" w:hAnsi="Arial" w:cs="Arial"/>
-                    </w:rPr>
-                    <w:t>= use const until you can't, then use let</w:t>
+                    <w:t xml:space="preserve"> = use const until you can't, then use let</w:t>
                   </w:r>
                 </w:p>
                 <w:p>
@@ -9997,13 +9636,7 @@
                     <w:rPr>
                       <w:rFonts w:ascii="Arial" w:hAnsi="Arial" w:cs="Arial"/>
                     </w:rPr>
-                    <w:t xml:space="preserve"> = myObject.firstName, objectname.propert</w:t>
-                  </w:r>
-                  <w:r>
-                    <w:rPr>
-                      <w:rFonts w:ascii="Arial" w:hAnsi="Arial" w:cs="Arial"/>
-                    </w:rPr>
-                    <w:t>y</w:t>
+                    <w:t xml:space="preserve"> = myObject.firstName, objectname.property</w:t>
                   </w:r>
                 </w:p>
                 <w:p>
@@ -10201,13 +9834,7 @@
                     <w:rPr>
                       <w:rFonts w:ascii="Arial" w:eastAsia="Times New Roman" w:hAnsi="Arial" w:cs="Arial"/>
                     </w:rPr>
-                    <w:t>index based</w:t>
-                  </w:r>
-                  <w:r>
-                    <w:rPr>
-                      <w:rFonts w:ascii="Arial" w:eastAsia="Times New Roman" w:hAnsi="Arial" w:cs="Arial"/>
-                    </w:rPr>
-                    <w:t xml:space="preserve"> and ordered (objects are not)</w:t>
+                    <w:t>index based and ordered (objects are not)</w:t>
                   </w:r>
                 </w:p>
                 <w:p>
@@ -10334,7 +9961,22 @@
                       <w:b/>
                       <w:bCs/>
                     </w:rPr>
-                    <w:t xml:space="preserve"> </w:t>
+                    <w:t xml:space="preserve"> length of an array, slots in array</w:t>
+                  </w:r>
+                </w:p>
+                <w:p>
+                  <w:pPr>
+                    <w:pStyle w:val="NormalWeb"/>
+                    <w:spacing w:before="0" w:beforeAutospacing="0" w:after="0" w:afterAutospacing="0"/>
+                    <w:rPr>
+                      <w:rFonts w:ascii="Arial" w:hAnsi="Arial" w:cs="Arial"/>
+                    </w:rPr>
+                  </w:pPr>
+                  <w:r>
+                    <w:rPr>
+                      <w:rFonts w:ascii="Arial" w:hAnsi="Arial" w:cs="Arial"/>
+                    </w:rPr>
+                    <w:t>array.splice =</w:t>
                   </w:r>
                   <w:r>
                     <w:rPr>
@@ -10342,30 +9984,30 @@
                       <w:b/>
                       <w:bCs/>
                     </w:rPr>
-                    <w:t>length of an array, slots in array</w:t>
-                  </w:r>
-                </w:p>
-                <w:p>
-                  <w:pPr>
-                    <w:pStyle w:val="NormalWeb"/>
-                    <w:spacing w:before="0" w:beforeAutospacing="0" w:after="0" w:afterAutospacing="0"/>
-                    <w:rPr>
-                      <w:rFonts w:ascii="Arial" w:hAnsi="Arial" w:cs="Arial"/>
-                    </w:rPr>
-                  </w:pPr>
-                  <w:r>
-                    <w:rPr>
-                      <w:rFonts w:ascii="Arial" w:hAnsi="Arial" w:cs="Arial"/>
-                    </w:rPr>
-                    <w:t>array.splice =</w:t>
-                  </w:r>
+                    <w:t xml:space="preserve"> (0, array.length)</w:t>
+                  </w:r>
+                </w:p>
+                <w:p>
+                  <w:pPr>
+                    <w:pStyle w:val="NormalWeb"/>
+                    <w:spacing w:before="0" w:beforeAutospacing="0" w:after="0" w:afterAutospacing="0"/>
+                    <w:rPr>
+                      <w:rFonts w:ascii="Arial" w:hAnsi="Arial" w:cs="Arial"/>
+                    </w:rPr>
+                  </w:pPr>
                   <w:r>
                     <w:rPr>
                       <w:rFonts w:ascii="Arial" w:hAnsi="Arial" w:cs="Arial"/>
                       <w:b/>
                       <w:bCs/>
                     </w:rPr>
-                    <w:t xml:space="preserve"> (0, array.length)</w:t>
+                    <w:t>clone an array</w:t>
+                  </w:r>
+                  <w:r>
+                    <w:rPr>
+                      <w:rFonts w:ascii="Arial" w:hAnsi="Arial" w:cs="Arial"/>
+                    </w:rPr>
+                    <w:t xml:space="preserve"> = array.slice();</w:t>
                   </w:r>
                 </w:p>
                 <w:p>
@@ -10382,13 +10024,13 @@
                       <w:b/>
                       <w:bCs/>
                     </w:rPr>
-                    <w:t>clone an array</w:t>
-                  </w:r>
-                  <w:r>
-                    <w:rPr>
-                      <w:rFonts w:ascii="Arial" w:hAnsi="Arial" w:cs="Arial"/>
-                    </w:rPr>
-                    <w:t xml:space="preserve"> = array.slice();</w:t>
+                    <w:t>get last item</w:t>
+                  </w:r>
+                  <w:r>
+                    <w:rPr>
+                      <w:rFonts w:ascii="Arial" w:hAnsi="Arial" w:cs="Arial"/>
+                    </w:rPr>
+                    <w:t xml:space="preserve"> = array[array.length-1];</w:t>
                   </w:r>
                 </w:p>
                 <w:p>
@@ -10405,13 +10047,13 @@
                       <w:b/>
                       <w:bCs/>
                     </w:rPr>
-                    <w:t>get last item</w:t>
-                  </w:r>
-                  <w:r>
-                    <w:rPr>
-                      <w:rFonts w:ascii="Arial" w:hAnsi="Arial" w:cs="Arial"/>
-                    </w:rPr>
-                    <w:t xml:space="preserve"> = array[array.length-1];</w:t>
+                    <w:t>remove first item</w:t>
+                  </w:r>
+                  <w:r>
+                    <w:rPr>
+                      <w:rFonts w:ascii="Arial" w:hAnsi="Arial" w:cs="Arial"/>
+                    </w:rPr>
+                    <w:t xml:space="preserve"> = array.shift();</w:t>
                   </w:r>
                 </w:p>
                 <w:p>
@@ -10428,13 +10070,13 @@
                       <w:b/>
                       <w:bCs/>
                     </w:rPr>
-                    <w:t>remove first item</w:t>
-                  </w:r>
-                  <w:r>
-                    <w:rPr>
-                      <w:rFonts w:ascii="Arial" w:hAnsi="Arial" w:cs="Arial"/>
-                    </w:rPr>
-                    <w:t xml:space="preserve"> = array.shift();</w:t>
+                    <w:t>add item to end</w:t>
+                  </w:r>
+                  <w:r>
+                    <w:rPr>
+                      <w:rFonts w:ascii="Arial" w:hAnsi="Arial" w:cs="Arial"/>
+                    </w:rPr>
+                    <w:t xml:space="preserve"> = array.push();</w:t>
                   </w:r>
                 </w:p>
                 <w:p>
@@ -10451,42 +10093,13 @@
                       <w:b/>
                       <w:bCs/>
                     </w:rPr>
-                    <w:t>add item to end</w:t>
-                  </w:r>
-                  <w:r>
-                    <w:rPr>
-                      <w:rFonts w:ascii="Arial" w:hAnsi="Arial" w:cs="Arial"/>
-                    </w:rPr>
-                    <w:t xml:space="preserve"> = array.push();</w:t>
-                  </w:r>
-                </w:p>
-                <w:p>
-                  <w:pPr>
-                    <w:pStyle w:val="NormalWeb"/>
-                    <w:spacing w:before="0" w:beforeAutospacing="0" w:after="0" w:afterAutospacing="0"/>
-                    <w:rPr>
-                      <w:rFonts w:ascii="Arial" w:hAnsi="Arial" w:cs="Arial"/>
-                    </w:rPr>
-                  </w:pPr>
-                  <w:r>
-                    <w:rPr>
-                      <w:rFonts w:ascii="Arial" w:hAnsi="Arial" w:cs="Arial"/>
-                      <w:b/>
-                      <w:bCs/>
-                    </w:rPr>
                     <w:t>overwrite item at specific index</w:t>
                   </w:r>
                   <w:r>
                     <w:rPr>
                       <w:rFonts w:ascii="Arial" w:hAnsi="Arial" w:cs="Arial"/>
                     </w:rPr>
-                    <w:t xml:space="preserve"> = array.splice(x,</w:t>
-                  </w:r>
-                  <w:r>
-                    <w:rPr>
-                      <w:rFonts w:ascii="Arial" w:hAnsi="Arial" w:cs="Arial"/>
-                    </w:rPr>
-                    <w:t>y,z);</w:t>
+                    <w:t xml:space="preserve"> = array.splice(x,y,z);</w:t>
                   </w:r>
                 </w:p>
                 <w:p>
@@ -10520,7 +10133,6 @@
                     <w:rPr>
                       <w:rFonts w:ascii="Arial" w:eastAsia="Times New Roman" w:hAnsi="Arial" w:cs="Arial"/>
                     </w:rPr>
-                    <w:lastRenderedPageBreak/>
                     <w:t>array[#] = ____</w:t>
                   </w:r>
                 </w:p>
@@ -10566,6 +10178,9 @@
                 <w:p>
                   <w:pPr>
                     <w:pStyle w:val="NormalWeb"/>
+                    <w:tabs>
+                      <w:tab w:val="left" w:pos="5358"/>
+                    </w:tabs>
                     <w:spacing w:before="0" w:beforeAutospacing="0" w:after="0" w:afterAutospacing="0"/>
                     <w:rPr>
                       <w:rFonts w:ascii="Arial" w:hAnsi="Arial" w:cs="Arial"/>
@@ -10585,6 +10200,12 @@
                     </w:rPr>
                     <w:t xml:space="preserve"> = (x,y,item);</w:t>
                   </w:r>
+                  <w:r>
+                    <w:rPr>
+                      <w:rFonts w:ascii="Arial" w:hAnsi="Arial" w:cs="Arial"/>
+                    </w:rPr>
+                    <w:tab/>
+                  </w:r>
                 </w:p>
                 <w:p>
                   <w:pPr>
@@ -10790,13 +10411,7 @@
                     <w:rPr>
                       <w:rFonts w:ascii="Arial" w:hAnsi="Arial" w:cs="Arial"/>
                     </w:rPr>
-                    <w:t xml:space="preserve"> = function inside object or </w:t>
-                  </w:r>
-                  <w:r>
-                    <w:rPr>
-                      <w:rFonts w:ascii="Arial" w:hAnsi="Arial" w:cs="Arial"/>
-                    </w:rPr>
-                    <w:t>belonging to function</w:t>
+                    <w:t xml:space="preserve"> = function inside object or belonging to function</w:t>
                   </w:r>
                 </w:p>
                 <w:p>
@@ -11050,13 +10665,7 @@
                     <w:rPr>
                       <w:rFonts w:ascii="Arial" w:eastAsia="Times New Roman" w:hAnsi="Arial" w:cs="Arial"/>
                     </w:rPr>
-                    <w:t xml:space="preserve">any </w:t>
-                  </w:r>
-                  <w:r>
-                    <w:rPr>
-                      <w:rFonts w:ascii="Arial" w:eastAsia="Times New Roman" w:hAnsi="Arial" w:cs="Arial"/>
-                    </w:rPr>
-                    <w:t>variables declared within that function's scope will be enclosed in scope belonging to function</w:t>
+                    <w:t>any variables declared within that function's scope will be enclosed in scope belonging to function</w:t>
                   </w:r>
                 </w:p>
                 <w:p>
@@ -11152,13 +10761,7 @@
                     <w:rPr>
                       <w:rFonts w:ascii="Arial" w:hAnsi="Arial" w:cs="Arial"/>
                     </w:rPr>
-                    <w:t>javascript is both object oriented</w:t>
-                  </w:r>
-                  <w:r>
-                    <w:rPr>
-                      <w:rFonts w:ascii="Arial" w:hAnsi="Arial" w:cs="Arial"/>
-                    </w:rPr>
-                    <w:t xml:space="preserve"> and functional programming</w:t>
+                    <w:t>javascript is both object oriented and functional programming</w:t>
                   </w:r>
                 </w:p>
                 <w:p>
@@ -11254,7 +10857,21 @@
                     <w:rPr>
                       <w:rFonts w:ascii="Arial" w:hAnsi="Arial" w:cs="Arial"/>
                     </w:rPr>
-                    <w:t xml:space="preserve"> = functions passed in to other functions as args</w:t>
+                    <w:t xml:space="preserve"> = functions passed </w:t>
+                  </w:r>
+                  <w:proofErr w:type="gramStart"/>
+                  <w:r>
+                    <w:rPr>
+                      <w:rFonts w:ascii="Arial" w:hAnsi="Arial" w:cs="Arial"/>
+                    </w:rPr>
+                    <w:t>in to</w:t>
+                  </w:r>
+                  <w:proofErr w:type="gramEnd"/>
+                  <w:r>
+                    <w:rPr>
+                      <w:rFonts w:ascii="Arial" w:hAnsi="Arial" w:cs="Arial"/>
+                    </w:rPr>
+                    <w:t xml:space="preserve"> other functions as args</w:t>
                   </w:r>
                 </w:p>
                 <w:p>
@@ -11337,7 +10954,6 @@
                     <w:rPr>
                       <w:rFonts w:ascii="Arial" w:eastAsia="Times New Roman" w:hAnsi="Arial" w:cs="Arial"/>
                     </w:rPr>
-                    <w:lastRenderedPageBreak/>
                     <w:t>we can pass as many parameters as we want</w:t>
                   </w:r>
                 </w:p>
@@ -11453,13 +11069,7 @@
                     <w:rPr>
                       <w:rFonts w:ascii="Arial" w:hAnsi="Arial" w:cs="Arial"/>
                     </w:rPr>
-                    <w:t>examples o</w:t>
-                  </w:r>
-                  <w:r>
-                    <w:rPr>
-                      <w:rFonts w:ascii="Arial" w:hAnsi="Arial" w:cs="Arial"/>
-                    </w:rPr>
-                    <w:t>f callbacks</w:t>
+                    <w:t>examples of callbacks</w:t>
                   </w:r>
                 </w:p>
                 <w:p>
@@ -11853,13 +11463,7 @@
                     <w:rPr>
                       <w:rFonts w:ascii="Arial" w:eastAsia="Times New Roman" w:hAnsi="Arial" w:cs="Arial"/>
                     </w:rPr>
-                    <w:t>can reference object without referring to it</w:t>
-                  </w:r>
-                  <w:r>
-                    <w:rPr>
-                      <w:rFonts w:ascii="Arial" w:eastAsia="Times New Roman" w:hAnsi="Arial" w:cs="Arial"/>
-                    </w:rPr>
-                    <w:t>s name</w:t>
+                    <w:t>can reference object without referring to its name</w:t>
                   </w:r>
                 </w:p>
                 <w:p>
@@ -12231,13 +11835,7 @@
                     <w:rPr>
                       <w:rFonts w:ascii="Arial" w:eastAsia="Times New Roman" w:hAnsi="Arial" w:cs="Arial"/>
                     </w:rPr>
-                    <w:t>c</w:t>
-                  </w:r>
-                  <w:r>
-                    <w:rPr>
-                      <w:rFonts w:ascii="Arial" w:eastAsia="Times New Roman" w:hAnsi="Arial" w:cs="Arial"/>
-                    </w:rPr>
-                    <w:t>onstructor = function that returns object</w:t>
+                    <w:t>constructor = function that returns object</w:t>
                   </w:r>
                 </w:p>
                 <w:p>
@@ -12405,13 +12003,7 @@
                     <w:rPr>
                       <w:rFonts w:ascii="Arial" w:hAnsi="Arial" w:cs="Arial"/>
                     </w:rPr>
-                    <w:t xml:space="preserve">all objects in </w:t>
-                  </w:r>
-                  <w:r>
-                    <w:rPr>
-                      <w:rFonts w:ascii="Arial" w:hAnsi="Arial" w:cs="Arial"/>
-                    </w:rPr>
-                    <w:t>javascript have a prototype property by default</w:t>
+                    <w:t>all objects in javascript have a prototype property by default</w:t>
                   </w:r>
                 </w:p>
                 <w:p>
@@ -12530,13 +12122,7 @@
                     <w:rPr>
                       <w:rFonts w:ascii="Arial" w:hAnsi="Arial" w:cs="Arial"/>
                     </w:rPr>
-                    <w:t xml:space="preserve"> passes args o</w:t>
-                  </w:r>
-                  <w:r>
-                    <w:rPr>
-                      <w:rFonts w:ascii="Arial" w:hAnsi="Arial" w:cs="Arial"/>
-                    </w:rPr>
-                    <w:t>ne by one, does not immediately invoke</w:t>
+                    <w:t xml:space="preserve"> passes args one by one, does not immediately invoke</w:t>
                   </w:r>
                 </w:p>
                 <w:p>
@@ -12639,13 +12225,7 @@
                     <w:rPr>
                       <w:rFonts w:ascii="Arial" w:hAnsi="Arial" w:cs="Arial"/>
                     </w:rPr>
-                    <w:t xml:space="preserve"> = mechanism by which all javascript objects i</w:t>
-                  </w:r>
-                  <w:r>
-                    <w:rPr>
-                      <w:rFonts w:ascii="Arial" w:hAnsi="Arial" w:cs="Arial"/>
-                    </w:rPr>
-                    <w:t xml:space="preserve">nherit from one another </w:t>
+                    <w:t xml:space="preserve"> = mechanism by which all javascript objects inherit from one another </w:t>
                   </w:r>
                 </w:p>
                 <w:p>
@@ -12774,13 +12354,7 @@
                     <w:rPr>
                       <w:rFonts w:ascii="Arial" w:hAnsi="Arial" w:cs="Arial"/>
                     </w:rPr>
-                    <w:t>this.speak=fun</w:t>
-                  </w:r>
-                  <w:r>
-                    <w:rPr>
-                      <w:rFonts w:ascii="Arial" w:hAnsi="Arial" w:cs="Arial"/>
-                    </w:rPr>
-                    <w:t>ction(){return `Hello, my name is ${this.name}`;</w:t>
+                    <w:t>this.speak=function(){return `Hello, my name is ${this.name}`;</w:t>
                   </w:r>
                 </w:p>
                 <w:p>
@@ -12875,13 +12449,7 @@
                     <w:rPr>
                       <w:rFonts w:ascii="Arial" w:hAnsi="Arial" w:cs="Arial"/>
                     </w:rPr>
-                    <w:t xml:space="preserve">this.isChild </w:t>
-                  </w:r>
-                  <w:r>
-                    <w:rPr>
-                      <w:rFonts w:ascii="Arial" w:hAnsi="Arial" w:cs="Arial"/>
-                    </w:rPr>
-                    <w:t>= childAttributes.isChild; //special attributes to child</w:t>
+                    <w:t>this.isChild = childAttributes.isChild; //special attributes to child</w:t>
                   </w:r>
                 </w:p>
                 <w:p>
@@ -13433,13 +13001,7 @@
                     <w:rPr>
                       <w:rFonts w:ascii="Arial" w:eastAsia="Times New Roman" w:hAnsi="Arial" w:cs="Arial"/>
                     </w:rPr>
-                    <w:t>when present, object propert</w:t>
-                  </w:r>
-                  <w:r>
-                    <w:rPr>
-                      <w:rFonts w:ascii="Arial" w:eastAsia="Times New Roman" w:hAnsi="Arial" w:cs="Arial"/>
-                    </w:rPr>
-                    <w:t>ies go inside with 'this'</w:t>
+                    <w:t>when present, object properties go inside with 'this'</w:t>
                   </w:r>
                 </w:p>
                 <w:p>
@@ -13658,13 +13220,7 @@
                     <w:rPr>
                       <w:rFonts w:ascii="Arial" w:hAnsi="Arial" w:cs="Arial"/>
                     </w:rPr>
-                    <w:t xml:space="preserve">class </w:t>
-                  </w:r>
-                  <w:r>
-                    <w:rPr>
-                      <w:rFonts w:ascii="Arial" w:hAnsi="Arial" w:cs="Arial"/>
-                    </w:rPr>
-                    <w:t>Animal{constructor(name){this.name=name;}speak(){console.log(this.name + ' makes a noise.');}}</w:t>
+                    <w:t>class Animal{constructor(name){this.name=name;}speak(){console.log(this.name + ' makes a noise.');}}</w:t>
                   </w:r>
                 </w:p>
                 <w:p>
@@ -13741,13 +13297,7 @@
                     <w:rPr>
                       <w:rFonts w:ascii="Arial" w:hAnsi="Arial" w:cs="Arial"/>
                     </w:rPr>
-                    <w:t>al</w:t>
-                  </w:r>
-                  <w:r>
-                    <w:rPr>
-                      <w:rFonts w:ascii="Arial" w:hAnsi="Arial" w:cs="Arial"/>
-                    </w:rPr>
-                    <w:t>l methods attached to class stored on object's prototype in a special way</w:t>
+                    <w:t>all methods attached to class stored on object's prototype in a special way</w:t>
                   </w:r>
                 </w:p>
                 <w:p>
@@ -13884,13 +13434,7 @@
                     <w:rPr>
                       <w:rFonts w:ascii="Arial" w:eastAsia="Times New Roman" w:hAnsi="Arial" w:cs="Arial"/>
                     </w:rPr>
-                    <w:t xml:space="preserve">passes any new attributes back up </w:t>
-                  </w:r>
-                  <w:r>
-                    <w:rPr>
-                      <w:rFonts w:ascii="Arial" w:eastAsia="Times New Roman" w:hAnsi="Arial" w:cs="Arial"/>
-                    </w:rPr>
-                    <w:t>to constructor parent</w:t>
+                    <w:t>passes any new attributes back up to constructor parent</w:t>
                   </w:r>
                 </w:p>
                 <w:p>
@@ -14055,13 +13599,7 @@
                     <w:rPr>
                       <w:rFonts w:ascii="Arial" w:eastAsia="Times New Roman" w:hAnsi="Arial" w:cs="Arial"/>
                     </w:rPr>
-                    <w:t xml:space="preserve">`string goes here with </w:t>
-                  </w:r>
-                  <w:r>
-                    <w:rPr>
-                      <w:rFonts w:ascii="Arial" w:eastAsia="Times New Roman" w:hAnsi="Arial" w:cs="Arial"/>
-                    </w:rPr>
-                    <w:t>variable value ${name}.`</w:t>
+                    <w:t>`string goes here with variable value ${name}.`</w:t>
                   </w:r>
                 </w:p>
                 <w:p>
@@ -14179,13 +13717,7 @@
                     <w:rPr>
                       <w:rFonts w:ascii="Arial" w:eastAsia="Times New Roman" w:hAnsi="Arial" w:cs="Arial"/>
                     </w:rPr>
-                    <w:t>some node properties = inf</w:t>
-                  </w:r>
-                  <w:r>
-                    <w:rPr>
-                      <w:rFonts w:ascii="Arial" w:eastAsia="Times New Roman" w:hAnsi="Arial" w:cs="Arial"/>
-                    </w:rPr>
-                    <w:t>ormational</w:t>
+                    <w:t>some node properties = informational</w:t>
                   </w:r>
                 </w:p>
                 <w:p>
@@ -14341,13 +13873,7 @@
                     <w:rPr>
                       <w:rFonts w:ascii="Arial" w:eastAsia="Times New Roman" w:hAnsi="Arial" w:cs="Arial"/>
                     </w:rPr>
-                    <w:t>parses instruct</w:t>
-                  </w:r>
-                  <w:r>
-                    <w:rPr>
-                      <w:rFonts w:ascii="Arial" w:eastAsia="Times New Roman" w:hAnsi="Arial" w:cs="Arial"/>
-                    </w:rPr>
-                    <w:t>ions and builds model for how page should look and act using javascript</w:t>
+                    <w:t>parses instructions and builds model for how page should look and act using javascript</w:t>
                   </w:r>
                 </w:p>
                 <w:p>
@@ -14413,13 +13939,7 @@
                     <w:rPr>
                       <w:rFonts w:ascii="Arial" w:hAnsi="Arial" w:cs="Arial"/>
                     </w:rPr>
-                    <w:t xml:space="preserve">dom is built as a </w:t>
-                  </w:r>
-                  <w:r>
-                    <w:rPr>
-                      <w:rFonts w:ascii="Arial" w:hAnsi="Arial" w:cs="Arial"/>
-                    </w:rPr>
-                    <w:t>tree because parent elements have nested child elements or leaves</w:t>
+                    <w:t>dom is built as a tree because parent elements have nested child elements or leaves</w:t>
                   </w:r>
                 </w:p>
                 <w:p>
@@ -14559,13 +14079,7 @@
                     <w:rPr>
                       <w:rFonts w:ascii="Arial" w:eastAsia="Times New Roman" w:hAnsi="Arial" w:cs="Arial"/>
                     </w:rPr>
-                    <w:t xml:space="preserve">accepts single </w:t>
-                  </w:r>
-                  <w:r>
-                    <w:rPr>
-                      <w:rFonts w:ascii="Arial" w:eastAsia="Times New Roman" w:hAnsi="Arial" w:cs="Arial"/>
-                    </w:rPr>
-                    <w:t xml:space="preserve">string with id or class you want </w:t>
+                    <w:t xml:space="preserve">accepts single string with id or class you want </w:t>
                   </w:r>
                 </w:p>
                 <w:p>
@@ -14705,13 +14219,7 @@
                     <w:rPr>
                       <w:rFonts w:ascii="Arial" w:eastAsia="Times New Roman" w:hAnsi="Arial" w:cs="Arial"/>
                     </w:rPr>
-                    <w:t>takes and returns single string with ID of element as argu</w:t>
-                  </w:r>
-                  <w:r>
-                    <w:rPr>
-                      <w:rFonts w:ascii="Arial" w:eastAsia="Times New Roman" w:hAnsi="Arial" w:cs="Arial"/>
-                    </w:rPr>
-                    <w:t xml:space="preserve">ment </w:t>
+                    <w:t xml:space="preserve">takes and returns single string with ID of element as argument </w:t>
                   </w:r>
                 </w:p>
                 <w:p>
@@ -14965,13 +14473,7 @@
                     <w:rPr>
                       <w:rFonts w:ascii="Arial" w:eastAsia="Times New Roman" w:hAnsi="Arial" w:cs="Arial"/>
                     </w:rPr>
-                    <w:t xml:space="preserve">this will search for and return </w:t>
-                  </w:r>
-                  <w:r>
-                    <w:rPr>
-                      <w:rFonts w:ascii="Arial" w:eastAsia="Times New Roman" w:hAnsi="Arial" w:cs="Arial"/>
-                    </w:rPr>
-                    <w:t>first element that matches value passed into method</w:t>
+                    <w:t>this will search for and return first element that matches value passed into method</w:t>
                   </w:r>
                 </w:p>
                 <w:p>
@@ -15221,13 +14723,7 @@
                     <w:rPr>
                       <w:rFonts w:ascii="Arial" w:hAnsi="Arial" w:cs="Arial"/>
                     </w:rPr>
-                    <w:t xml:space="preserve">after capturing an element  we use that instance of it to access and assign values to properties natively </w:t>
-                  </w:r>
-                  <w:r>
-                    <w:rPr>
-                      <w:rFonts w:ascii="Arial" w:hAnsi="Arial" w:cs="Arial"/>
-                    </w:rPr>
-                    <w:t>contained on it</w:t>
+                    <w:t>after capturing an element  we use that instance of it to access and assign values to properties natively contained on it</w:t>
                   </w:r>
                 </w:p>
                 <w:p>
@@ -15560,13 +15056,7 @@
                     <w:rPr>
                       <w:rFonts w:ascii="Arial" w:eastAsia="Times New Roman" w:hAnsi="Arial" w:cs="Arial"/>
                     </w:rPr>
-                    <w:t>every element has a sty</w:t>
-                  </w:r>
-                  <w:r>
-                    <w:rPr>
-                      <w:rFonts w:ascii="Arial" w:eastAsia="Times New Roman" w:hAnsi="Arial" w:cs="Arial"/>
-                    </w:rPr>
-                    <w:t>le object and this accesses it</w:t>
+                    <w:t>every element has a style object and this accesses it</w:t>
                   </w:r>
                 </w:p>
                 <w:p>
@@ -15661,13 +15151,7 @@
                     <w:rPr>
                       <w:rFonts w:ascii="Arial" w:eastAsia="Times New Roman" w:hAnsi="Arial" w:cs="Arial"/>
                     </w:rPr>
-                    <w:t>inline styles have highes</w:t>
-                  </w:r>
-                  <w:r>
-                    <w:rPr>
-                      <w:rFonts w:ascii="Arial" w:eastAsia="Times New Roman" w:hAnsi="Arial" w:cs="Arial"/>
-                    </w:rPr>
-                    <w:t>t specificity</w:t>
+                    <w:t>inline styles have highest specificity</w:t>
                   </w:r>
                 </w:p>
                 <w:p>
@@ -15845,13 +15329,7 @@
                     <w:rPr>
                       <w:rFonts w:ascii="Arial" w:eastAsia="Times New Roman" w:hAnsi="Arial" w:cs="Arial"/>
                     </w:rPr>
-                    <w:t xml:space="preserve">returns array-like object </w:t>
-                  </w:r>
-                  <w:r>
-                    <w:rPr>
-                      <w:rFonts w:ascii="Arial" w:eastAsia="Times New Roman" w:hAnsi="Arial" w:cs="Arial"/>
-                    </w:rPr>
-                    <w:t xml:space="preserve">of all classes on the element </w:t>
+                    <w:t xml:space="preserve">returns array-like object of all classes on the element </w:t>
                   </w:r>
                 </w:p>
                 <w:p>
@@ -16212,13 +15690,7 @@
                     <w:rPr>
                       <w:rFonts w:ascii="Arial" w:hAnsi="Arial" w:cs="Arial"/>
                     </w:rPr>
-                    <w:t>javascript allows us to add features or make modifications to</w:t>
-                  </w:r>
-                  <w:r>
-                    <w:rPr>
-                      <w:rFonts w:ascii="Arial" w:hAnsi="Arial" w:cs="Arial"/>
-                    </w:rPr>
-                    <w:t xml:space="preserve"> site by directly reacting to user interactions </w:t>
+                    <w:t xml:space="preserve">javascript allows us to add features or make modifications to site by directly reacting to user interactions </w:t>
                   </w:r>
                 </w:p>
                 <w:p>
@@ -16402,13 +15874,7 @@
                     <w:rPr>
                       <w:rFonts w:ascii="Arial" w:hAnsi="Arial" w:cs="Arial"/>
                     </w:rPr>
-                    <w:t xml:space="preserve"> =</w:t>
-                  </w:r>
-                  <w:r>
-                    <w:rPr>
-                      <w:rFonts w:ascii="Arial" w:hAnsi="Arial" w:cs="Arial"/>
-                    </w:rPr>
-                    <w:t xml:space="preserve"> </w:t>
+                    <w:t xml:space="preserve"> = </w:t>
                   </w:r>
                 </w:p>
                 <w:p>
@@ -16585,13 +16051,7 @@
                     <w:rPr>
                       <w:rFonts w:ascii="Arial" w:eastAsia="Times New Roman" w:hAnsi="Arial" w:cs="Arial"/>
                     </w:rPr>
-                    <w:t xml:space="preserve">this is a javascript object </w:t>
-                  </w:r>
-                  <w:r>
-                    <w:rPr>
-                      <w:rFonts w:ascii="Arial" w:eastAsia="Times New Roman" w:hAnsi="Arial" w:cs="Arial"/>
-                    </w:rPr>
-                    <w:t>and contains all we need to know about event and element it was triggered on</w:t>
+                    <w:t>this is a javascript object and contains all we need to know about event and element it was triggered on</w:t>
                   </w:r>
                 </w:p>
                 <w:p>
@@ -16664,13 +16124,7 @@
                     <w:rPr>
                       <w:rFonts w:ascii="Arial" w:eastAsia="Times New Roman" w:hAnsi="Arial" w:cs="Arial"/>
                     </w:rPr>
-                    <w:t>gives us all info about dom node the event was trigger</w:t>
-                  </w:r>
-                  <w:r>
-                    <w:rPr>
-                      <w:rFonts w:ascii="Arial" w:eastAsia="Times New Roman" w:hAnsi="Arial" w:cs="Arial"/>
-                    </w:rPr>
-                    <w:t>ed on</w:t>
+                    <w:t>gives us all info about dom node the event was triggered on</w:t>
                   </w:r>
                 </w:p>
                 <w:p>
@@ -16746,13 +16200,7 @@
                     <w:rPr>
                       <w:rFonts w:ascii="Arial" w:eastAsia="Times New Roman" w:hAnsi="Arial" w:cs="Arial"/>
                     </w:rPr>
-                    <w:t>depending on event type, can have access to informati</w:t>
-                  </w:r>
-                  <w:r>
-                    <w:rPr>
-                      <w:rFonts w:ascii="Arial" w:eastAsia="Times New Roman" w:hAnsi="Arial" w:cs="Arial"/>
-                    </w:rPr>
-                    <w:t>on about event such as key pressed, etc.</w:t>
+                    <w:t>depending on event type, can have access to information about event such as key pressed, etc.</w:t>
                   </w:r>
                 </w:p>
                 <w:p>
@@ -16857,13 +16305,7 @@
                     <w:rPr>
                       <w:rFonts w:ascii="Arial" w:eastAsia="Times New Roman" w:hAnsi="Arial" w:cs="Arial"/>
                     </w:rPr>
-                    <w:t xml:space="preserve">method on event object that </w:t>
-                  </w:r>
-                  <w:r>
-                    <w:rPr>
-                      <w:rFonts w:ascii="Arial" w:eastAsia="Times New Roman" w:hAnsi="Arial" w:cs="Arial"/>
-                    </w:rPr>
-                    <w:t>has lots of methods/props on it</w:t>
+                    <w:t>method on event object that has lots of methods/props on it</w:t>
                   </w:r>
                 </w:p>
                 <w:p>
@@ -16978,13 +16420,7 @@
                     <w:rPr>
                       <w:rFonts w:ascii="Arial" w:eastAsia="Times New Roman" w:hAnsi="Arial" w:cs="Arial"/>
                     </w:rPr>
-                    <w:t>reusable pieces of code that can be used to build elements sharing f</w:t>
-                  </w:r>
-                  <w:r>
-                    <w:rPr>
-                      <w:rFonts w:ascii="Arial" w:eastAsia="Times New Roman" w:hAnsi="Arial" w:cs="Arial"/>
-                    </w:rPr>
-                    <w:t>unctionality and styling</w:t>
+                    <w:t>reusable pieces of code that can be used to build elements sharing functionality and styling</w:t>
                   </w:r>
                 </w:p>
                 <w:p>
@@ -17127,13 +16563,7 @@
                     <w:rPr>
                       <w:rFonts w:ascii="Arial" w:hAnsi="Arial" w:cs="Arial"/>
                     </w:rPr>
-                    <w:t xml:space="preserve">use </w:t>
-                  </w:r>
-                  <w:r>
-                    <w:rPr>
-                      <w:rFonts w:ascii="Arial" w:hAnsi="Arial" w:cs="Arial"/>
-                    </w:rPr>
-                    <w:t xml:space="preserve">to help control styles = use specificity chain that only matches up with your component </w:t>
+                    <w:t xml:space="preserve">use to help control styles = use specificity chain that only matches up with your component </w:t>
                   </w:r>
                 </w:p>
                 <w:p>
@@ -17215,13 +16645,7 @@
                     <w:rPr>
                       <w:rFonts w:ascii="Arial" w:hAnsi="Arial" w:cs="Arial"/>
                     </w:rPr>
-                    <w:t xml:space="preserve">javascript used to </w:t>
-                  </w:r>
-                  <w:r>
-                    <w:rPr>
-                      <w:rFonts w:ascii="Arial" w:hAnsi="Arial" w:cs="Arial"/>
-                    </w:rPr>
-                    <w:t>consume data and output content to dom</w:t>
+                    <w:t>javascript used to consume data and output content to dom</w:t>
                   </w:r>
                 </w:p>
                 <w:p>
@@ -17315,13 +16739,7 @@
                     <w:rPr>
                       <w:rFonts w:ascii="Arial" w:eastAsia="Times New Roman" w:hAnsi="Arial" w:cs="Arial"/>
                     </w:rPr>
-                    <w:t>using function and createElement can create unique components and add those to</w:t>
-                  </w:r>
-                  <w:r>
-                    <w:rPr>
-                      <w:rFonts w:ascii="Arial" w:eastAsia="Times New Roman" w:hAnsi="Arial" w:cs="Arial"/>
-                    </w:rPr>
-                    <w:t xml:space="preserve"> DOM</w:t>
+                    <w:t>using function and createElement can create unique components and add those to DOM</w:t>
                   </w:r>
                 </w:p>
                 <w:p>
@@ -17486,13 +16904,7 @@
                     <w:rPr>
                       <w:rFonts w:ascii="Arial" w:eastAsia="Times New Roman" w:hAnsi="Arial" w:cs="Arial"/>
                     </w:rPr>
-                    <w:t>a w</w:t>
-                  </w:r>
-                  <w:r>
-                    <w:rPr>
-                      <w:rFonts w:ascii="Arial" w:eastAsia="Times New Roman" w:hAnsi="Arial" w:cs="Arial"/>
-                    </w:rPr>
-                    <w:t xml:space="preserve">ay to avoid callback hell problem </w:t>
+                    <w:t xml:space="preserve">a way to avoid callback hell problem </w:t>
                   </w:r>
                 </w:p>
                 <w:p>
@@ -17671,13 +17083,7 @@
                     <w:rPr>
                       <w:rFonts w:ascii="Arial" w:eastAsia="Times New Roman" w:hAnsi="Arial" w:cs="Arial"/>
                     </w:rPr>
-                    <w:t>promise from the object that</w:t>
-                  </w:r>
-                  <w:r>
-                    <w:rPr>
-                      <w:rFonts w:ascii="Arial" w:eastAsia="Times New Roman" w:hAnsi="Arial" w:cs="Arial"/>
-                    </w:rPr>
-                    <w:t xml:space="preserve"> it will let us know when it has completed what we have asked it to do</w:t>
+                    <w:t>promise from the object that it will let us know when it has completed what we have asked it to do</w:t>
                   </w:r>
                 </w:p>
                 <w:p>
@@ -17785,13 +17191,7 @@
                     <w:rPr>
                       <w:rFonts w:ascii="Arial" w:eastAsia="Times New Roman" w:hAnsi="Arial" w:cs="Arial"/>
                     </w:rPr>
-                    <w:t>rejected = something went wr</w:t>
-                  </w:r>
-                  <w:r>
-                    <w:rPr>
-                      <w:rFonts w:ascii="Arial" w:eastAsia="Times New Roman" w:hAnsi="Arial" w:cs="Arial"/>
-                    </w:rPr>
-                    <w:t xml:space="preserve">ong and error needs to be dealt with </w:t>
+                    <w:t xml:space="preserve">rejected = something went wrong and error needs to be dealt with </w:t>
                   </w:r>
                 </w:p>
                 <w:p>
@@ -17860,13 +17260,7 @@
                     <w:rPr>
                       <w:rFonts w:ascii="Arial" w:hAnsi="Arial" w:cs="Arial"/>
                     </w:rPr>
-                    <w:t xml:space="preserve"> = network protocol, set of rules that gove</w:t>
-                  </w:r>
-                  <w:r>
-                    <w:rPr>
-                      <w:rFonts w:ascii="Arial" w:hAnsi="Arial" w:cs="Arial"/>
-                    </w:rPr>
-                    <w:t>rn the way web clients like browsers communicate over the internet with web servers</w:t>
+                    <w:t xml:space="preserve"> = network protocol, set of rules that govern the way web clients like browsers communicate over the internet with web servers</w:t>
                   </w:r>
                 </w:p>
                 <w:p>
@@ -17896,13 +17290,7 @@
                     <w:rPr>
                       <w:rFonts w:ascii="Arial" w:hAnsi="Arial" w:cs="Arial"/>
                     </w:rPr>
-                    <w:t>when a client needs to ask a server for inf</w:t>
-                  </w:r>
-                  <w:r>
-                    <w:rPr>
-                      <w:rFonts w:ascii="Arial" w:hAnsi="Arial" w:cs="Arial"/>
-                    </w:rPr>
-                    <w:t>o it should do a get request, specifying a URL that points to the desired resource</w:t>
+                    <w:t>when a client needs to ask a server for info it should do a get request, specifying a URL that points to the desired resource</w:t>
                   </w:r>
                 </w:p>
                 <w:p>
@@ -17947,13 +17335,7 @@
                     <w:rPr>
                       <w:rFonts w:ascii="Arial" w:hAnsi="Arial" w:cs="Arial"/>
                     </w:rPr>
-                    <w:t xml:space="preserve">delete request = </w:t>
-                  </w:r>
-                  <w:r>
-                    <w:rPr>
-                      <w:rFonts w:ascii="Arial" w:hAnsi="Arial" w:cs="Arial"/>
-                    </w:rPr>
-                    <w:t>used to request to remove/delete data from server</w:t>
+                    <w:t>delete request = used to request to remove/delete data from server</w:t>
                   </w:r>
                 </w:p>
                 <w:p>
@@ -18075,13 +17457,7 @@
                     <w:rPr>
                       <w:rFonts w:ascii="Arial" w:eastAsia="Times New Roman" w:hAnsi="Arial" w:cs="Arial"/>
                     </w:rPr>
-                    <w:t>not necessa</w:t>
-                  </w:r>
-                  <w:r>
-                    <w:rPr>
-                      <w:rFonts w:ascii="Arial" w:eastAsia="Times New Roman" w:hAnsi="Arial" w:cs="Arial"/>
-                    </w:rPr>
-                    <w:t>ry</w:t>
+                    <w:t>not necessary</w:t>
                   </w:r>
                 </w:p>
                 <w:p>
@@ -18244,13 +17620,7 @@
                     <w:rPr>
                       <w:rFonts w:ascii="Arial" w:eastAsia="Times New Roman" w:hAnsi="Arial" w:cs="Arial"/>
                     </w:rPr>
-                    <w:t>will use .then and .catch to</w:t>
-                  </w:r>
-                  <w:r>
-                    <w:rPr>
-                      <w:rFonts w:ascii="Arial" w:eastAsia="Times New Roman" w:hAnsi="Arial" w:cs="Arial"/>
-                    </w:rPr>
-                    <w:t xml:space="preserve"> deal with returned data</w:t>
+                    <w:t>will use .then and .catch to deal with returned data</w:t>
                   </w:r>
                 </w:p>
                 <w:p>
@@ -18320,7 +17690,7 @@
               <w:tblDescription w:val=""/>
             </w:tblPr>
             <w:tblGrid>
-              <w:gridCol w:w="11749"/>
+              <w:gridCol w:w="9180"/>
             </w:tblGrid>
             <w:tr>
               <w:tc>
@@ -18355,7 +17725,6 @@
                       <w:b/>
                       <w:bCs/>
                     </w:rPr>
-                    <w:lastRenderedPageBreak/>
                     <w:t>Summary</w:t>
                   </w:r>
                 </w:p>
@@ -18524,7 +17893,7 @@
 </file>
 
 <file path=word/numbering.xml><?xml version="1.0" encoding="utf-8"?>
-<w:numbering xmlns:wpc="http://schemas.microsoft.com/office/word/2010/wordprocessingCanvas" xmlns:cx="http://schemas.microsoft.com/office/drawing/2014/chartex" xmlns:cx1="http://schemas.microsoft.com/office/drawing/2015/9/8/chartex" xmlns:cx2="http://schemas.microsoft.com/office/drawing/2015/10/21/chartex" xmlns:cx3="http://schemas.microsoft.com/office/drawing/2016/5/9/chartex" xmlns:cx4="http://schemas.microsoft.com/office/drawing/2016/5/10/chartex" xmlns:cx5="http://schemas.microsoft.com/office/drawing/2016/5/11/chartex" xmlns:cx6="http://schemas.microsoft.com/office/drawing/2016/5/12/chartex" xmlns:cx7="http://schemas.microsoft.com/office/drawing/2016/5/13/chartex" xmlns:cx8="http://schemas.microsoft.com/office/drawing/2016/5/14/chartex" xmlns:mc="http://schemas.openxmlformats.org/markup-compatibility/2006" xmlns:aink="http://schemas.microsoft.com/office/drawing/2016/ink" xmlns:am3d="http://schemas.microsoft.com/office/drawing/2017/model3d" xmlns:o="urn:schemas-microsoft-com:office:office" xmlns:r="http://schemas.openxmlformats.org/officeDocument/2006/relationships" xmlns:m="http://schemas.openxmlformats.org/officeDocument/2006/math" xmlns:v="urn:schemas-microsoft-com:vml" xmlns:wp14="http://schemas.microsoft.com/office/word/2010/wordprocessingDrawing" xmlns:wp="http://schemas.openxmlformats.org/drawingml/2006/wordprocessingDrawing" xmlns:w10="urn:schemas-microsoft-com:office:word" xmlns:w="http://schemas.openxmlformats.org/wordprocessingml/2006/main" xmlns:w14="http://schemas.microsoft.com/office/word/2010/wordml" xmlns:w15="http://schemas.microsoft.com/office/word/2012/wordml" xmlns:w16cid="http://schemas.microsoft.com/office/word/2016/wordml/cid" xmlns:w16se="http://schemas.microsoft.com/office/word/2015/wordml/symex" xmlns:wpg="http://schemas.microsoft.com/office/word/2010/wordprocessingGroup" xmlns:wpi="http://schemas.microsoft.com/office/word/2010/wordprocessingInk" xmlns:wne="http://schemas.microsoft.com/office/word/2006/wordml" xmlns:wps="http://schemas.microsoft.com/office/word/2010/wordprocessingShape" mc:Ignorable="w14 w15 w16se w16cid wp14">
+<w:numbering xmlns:wpc="http://schemas.microsoft.com/office/word/2010/wordprocessingCanvas" xmlns:cx="http://schemas.microsoft.com/office/drawing/2014/chartex" xmlns:cx1="http://schemas.microsoft.com/office/drawing/2015/9/8/chartex" xmlns:cx2="http://schemas.microsoft.com/office/drawing/2015/10/21/chartex" xmlns:cx3="http://schemas.microsoft.com/office/drawing/2016/5/9/chartex" xmlns:cx4="http://schemas.microsoft.com/office/drawing/2016/5/10/chartex" xmlns:cx5="http://schemas.microsoft.com/office/drawing/2016/5/11/chartex" xmlns:cx6="http://schemas.microsoft.com/office/drawing/2016/5/12/chartex" xmlns:cx7="http://schemas.microsoft.com/office/drawing/2016/5/13/chartex" xmlns:cx8="http://schemas.microsoft.com/office/drawing/2016/5/14/chartex" xmlns:mc="http://schemas.openxmlformats.org/markup-compatibility/2006" xmlns:aink="http://schemas.microsoft.com/office/drawing/2016/ink" xmlns:am3d="http://schemas.microsoft.com/office/drawing/2017/model3d" xmlns:o="urn:schemas-microsoft-com:office:office" xmlns:r="http://schemas.openxmlformats.org/officeDocument/2006/relationships" xmlns:m="http://schemas.openxmlformats.org/officeDocument/2006/math" xmlns:v="urn:schemas-microsoft-com:vml" xmlns:wp14="http://schemas.microsoft.com/office/word/2010/wordprocessingDrawing" xmlns:wp="http://schemas.openxmlformats.org/drawingml/2006/wordprocessingDrawing" xmlns:w10="urn:schemas-microsoft-com:office:word" xmlns:w="http://schemas.openxmlformats.org/wordprocessingml/2006/main" xmlns:w14="http://schemas.microsoft.com/office/word/2010/wordml" xmlns:w15="http://schemas.microsoft.com/office/word/2012/wordml" xmlns:w16cex="http://schemas.microsoft.com/office/word/2018/wordml/cex" xmlns:w16cid="http://schemas.microsoft.com/office/word/2016/wordml/cid" xmlns:w16="http://schemas.microsoft.com/office/word/2018/wordml" xmlns:w16se="http://schemas.microsoft.com/office/word/2015/wordml/symex" xmlns:wpg="http://schemas.microsoft.com/office/word/2010/wordprocessingGroup" xmlns:wpi="http://schemas.microsoft.com/office/word/2010/wordprocessingInk" xmlns:wne="http://schemas.microsoft.com/office/word/2006/wordml" xmlns:wps="http://schemas.microsoft.com/office/word/2010/wordprocessingShape" mc:Ignorable="w14 w15 w16se w16cid w16 w16cex wp14">
   <w:abstractNum w:abstractNumId="0" w15:restartNumberingAfterBreak="0">
     <w:nsid w:val="04E73456"/>
     <w:multiLevelType w:val="multilevel"/>
@@ -31450,7 +30819,7 @@
 </file>
 
 <file path=word/styles.xml><?xml version="1.0" encoding="utf-8"?>
-<w:styles xmlns:mc="http://schemas.openxmlformats.org/markup-compatibility/2006" xmlns:r="http://schemas.openxmlformats.org/officeDocument/2006/relationships" xmlns:w="http://schemas.openxmlformats.org/wordprocessingml/2006/main" xmlns:w14="http://schemas.microsoft.com/office/word/2010/wordml" xmlns:w15="http://schemas.microsoft.com/office/word/2012/wordml" xmlns:w16cid="http://schemas.microsoft.com/office/word/2016/wordml/cid" xmlns:w16se="http://schemas.microsoft.com/office/word/2015/wordml/symex" mc:Ignorable="w14 w15 w16se w16cid">
+<w:styles xmlns:mc="http://schemas.openxmlformats.org/markup-compatibility/2006" xmlns:r="http://schemas.openxmlformats.org/officeDocument/2006/relationships" xmlns:w="http://schemas.openxmlformats.org/wordprocessingml/2006/main" xmlns:w14="http://schemas.microsoft.com/office/word/2010/wordml" xmlns:w15="http://schemas.microsoft.com/office/word/2012/wordml" xmlns:w16cex="http://schemas.microsoft.com/office/word/2018/wordml/cex" xmlns:w16cid="http://schemas.microsoft.com/office/word/2016/wordml/cid" xmlns:w16="http://schemas.microsoft.com/office/word/2018/wordml" xmlns:w16se="http://schemas.microsoft.com/office/word/2015/wordml/symex" mc:Ignorable="w14 w15 w16se w16cid w16 w16cex">
   <w:docDefaults>
     <w:rPrDefault>
       <w:rPr>

</xml_diff>